<commit_message>
music box research notebook + some of the signs
</commit_message>
<xml_diff>
--- a/Items.docx
+++ b/Items.docx
@@ -686,6 +686,8 @@
       <w:r>
         <w:t>Barnacles</w:t>
       </w:r>
+      <w:bookmarkStart w:id="0" w:name="_GoBack"/>
+      <w:bookmarkEnd w:id="0"/>
     </w:p>
     <w:p>
       <w:pPr>
@@ -741,393 +743,6 @@
     <w:p>
       <w:r>
         <w:br w:type="page"/>
-      </w:r>
-    </w:p>
-    <w:p>
-      <w:r>
-        <w:t>Magic!!!</w:t>
-      </w:r>
-    </w:p>
-    <w:p>
-      <w:r>
-        <w:t xml:space="preserve">Royal </w:t>
-      </w:r>
-      <w:proofErr w:type="gramStart"/>
-      <w:r>
-        <w:t>family are</w:t>
-      </w:r>
-      <w:proofErr w:type="gramEnd"/>
-      <w:r>
-        <w:t xml:space="preserve"> enforcing the ban</w:t>
-      </w:r>
-      <w:r>
-        <w:t>.</w:t>
-      </w:r>
-    </w:p>
-    <w:p>
-      <w:r>
-        <w:t>Adriana – mild enforcer</w:t>
-      </w:r>
-      <w:r>
-        <w:t>: Okay with everything except transformation and latent poison (the 2 she can identify)</w:t>
-      </w:r>
-    </w:p>
-    <w:p>
-      <w:r>
-        <w:t>Triton – medium enforcer: throws in jail, says “don’t do it again”</w:t>
-      </w:r>
-      <w:r>
-        <w:t>.</w:t>
-      </w:r>
-    </w:p>
-    <w:p>
-      <w:r>
-        <w:t>Osiris – strict enforcer: wants to knock people out, restrain them and then go prove to the king what they are doing.</w:t>
-      </w:r>
-      <w:r>
-        <w:t xml:space="preserve"> Actively looking for magicians</w:t>
-      </w:r>
-    </w:p>
-    <w:p>
-      <w:r>
-        <w:t>Hermes – after the reward</w:t>
-      </w:r>
-    </w:p>
-    <w:p/>
-    <w:p>
-      <w:r>
-        <w:t>ALL of the royal family can throw people in jail and grant clemency.</w:t>
-      </w:r>
-    </w:p>
-    <w:p>
-      <w:r>
-        <w:tab/>
-        <w:t>Imaginary guards will restrain the person.</w:t>
-      </w:r>
-    </w:p>
-    <w:p>
-      <w:r>
-        <w:tab/>
-        <w:t>Royal person must escort them to the dungeons. (Cannot be used to counter a combat ability because you must be able to escort the person to the dungeon)</w:t>
-      </w:r>
-    </w:p>
-    <w:p>
-      <w:r>
-        <w:tab/>
-        <w:t>Jail only holds 3 people so need to release someone to put a 4</w:t>
-      </w:r>
-      <w:r>
-        <w:rPr>
-          <w:vertAlign w:val="superscript"/>
-        </w:rPr>
-        <w:t>th</w:t>
-      </w:r>
-      <w:r>
-        <w:t xml:space="preserve"> in.</w:t>
-      </w:r>
-    </w:p>
-    <w:p/>
-    <w:p>
-      <w:proofErr w:type="spellStart"/>
-      <w:r>
-        <w:t>Pacificans</w:t>
-      </w:r>
-      <w:proofErr w:type="spellEnd"/>
-      <w:r>
-        <w:t xml:space="preserve"> should know:</w:t>
-      </w:r>
-    </w:p>
-    <w:p>
-      <w:pPr>
-        <w:pStyle w:val="ListParagraph"/>
-        <w:numPr>
-          <w:ilvl w:val="0"/>
-          <w:numId w:val="3"/>
-        </w:numPr>
-      </w:pPr>
-      <w:r>
-        <w:t>Valerie is a magician and keep it quiet</w:t>
-      </w:r>
-    </w:p>
-    <w:p>
-      <w:pPr>
-        <w:pStyle w:val="ListParagraph"/>
-        <w:numPr>
-          <w:ilvl w:val="0"/>
-          <w:numId w:val="3"/>
-        </w:numPr>
-      </w:pPr>
-      <w:r>
-        <w:t xml:space="preserve">Magic is illegal in </w:t>
-      </w:r>
-      <w:proofErr w:type="spellStart"/>
-      <w:r>
-        <w:t>atlantica</w:t>
-      </w:r>
-      <w:proofErr w:type="spellEnd"/>
-    </w:p>
-    <w:p>
-      <w:pPr>
-        <w:pStyle w:val="ListParagraph"/>
-        <w:numPr>
-          <w:ilvl w:val="0"/>
-          <w:numId w:val="3"/>
-        </w:numPr>
-      </w:pPr>
-      <w:proofErr w:type="spellStart"/>
-      <w:r>
-        <w:t>Docet</w:t>
-      </w:r>
-      <w:proofErr w:type="spellEnd"/>
-    </w:p>
-    <w:p>
-      <w:pPr>
-        <w:pStyle w:val="ListParagraph"/>
-        <w:numPr>
-          <w:ilvl w:val="0"/>
-          <w:numId w:val="3"/>
-        </w:numPr>
-      </w:pPr>
-      <w:r>
-        <w:t>Magicians who did not disavow magic are considered criminals</w:t>
-      </w:r>
-    </w:p>
-    <w:p/>
-    <w:p>
-      <w:r>
-        <w:t xml:space="preserve">Bags of gold – currency: reward for </w:t>
-      </w:r>
-    </w:p>
-    <w:p/>
-    <w:p>
-      <w:r>
-        <w:t>Music Box:</w:t>
-      </w:r>
-    </w:p>
-    <w:p>
-      <w:r>
-        <w:t>1 hand bulky</w:t>
-      </w:r>
-    </w:p>
-    <w:p>
-      <w:r>
-        <w:t>Minerva looking for it – RN</w:t>
-      </w:r>
-    </w:p>
-    <w:p>
-      <w:pPr>
-        <w:pStyle w:val="ListParagraph"/>
-        <w:numPr>
-          <w:ilvl w:val="0"/>
-          <w:numId w:val="4"/>
-        </w:numPr>
-      </w:pPr>
-      <w:r>
-        <w:t>Ask Sebastian about the music box.</w:t>
-      </w:r>
-    </w:p>
-    <w:p>
-      <w:pPr>
-        <w:pStyle w:val="ListParagraph"/>
-        <w:numPr>
-          <w:ilvl w:val="0"/>
-          <w:numId w:val="4"/>
-        </w:numPr>
-      </w:pPr>
-      <w:r>
-        <w:t>Memories revived,</w:t>
-      </w:r>
-      <w:r>
-        <w:t xml:space="preserve"> find the picture of the inscription</w:t>
-      </w:r>
-      <w:r>
-        <w:t xml:space="preserve"> in the </w:t>
-      </w:r>
-      <w:proofErr w:type="spellStart"/>
-      <w:r>
-        <w:t>libary</w:t>
-      </w:r>
-      <w:proofErr w:type="spellEnd"/>
-      <w:r>
-        <w:t>!</w:t>
-      </w:r>
-    </w:p>
-    <w:p>
-      <w:pPr>
-        <w:pStyle w:val="ListParagraph"/>
-        <w:numPr>
-          <w:ilvl w:val="0"/>
-          <w:numId w:val="4"/>
-        </w:numPr>
-      </w:pPr>
-      <w:r>
-        <w:t>Meditate on the inscription for 2 minutes</w:t>
-      </w:r>
-    </w:p>
-    <w:p>
-      <w:pPr>
-        <w:pStyle w:val="ListParagraph"/>
-        <w:numPr>
-          <w:ilvl w:val="0"/>
-          <w:numId w:val="4"/>
-        </w:numPr>
-      </w:pPr>
-      <w:r>
-        <w:t xml:space="preserve">Realize it is lyrics. Go find a </w:t>
-      </w:r>
-      <w:r>
-        <w:t>musical instrument and someone to help her, and spend 3 minutes trying to remember the music.</w:t>
-      </w:r>
-    </w:p>
-    <w:p>
-      <w:pPr>
-        <w:pStyle w:val="ListParagraph"/>
-        <w:numPr>
-          <w:ilvl w:val="0"/>
-          <w:numId w:val="4"/>
-        </w:numPr>
-      </w:pPr>
-      <w:r>
-        <w:t xml:space="preserve">Dance with someone in the banquet </w:t>
-      </w:r>
-      <w:r>
-        <w:t>hall</w:t>
-      </w:r>
-      <w:r>
-        <w:t>! (</w:t>
-      </w:r>
-      <w:proofErr w:type="gramStart"/>
-      <w:r>
-        <w:t>need</w:t>
-      </w:r>
-      <w:proofErr w:type="gramEnd"/>
-      <w:r>
-        <w:t xml:space="preserve"> to find someone who knows merengue or can teach you another dance.)</w:t>
-      </w:r>
-    </w:p>
-    <w:p>
-      <w:pPr>
-        <w:pStyle w:val="ListParagraph"/>
-        <w:numPr>
-          <w:ilvl w:val="0"/>
-          <w:numId w:val="4"/>
-        </w:numPr>
-      </w:pPr>
-      <w:r>
-        <w:t>Music revived, follow the faint notes (interact with</w:t>
-      </w:r>
-      <w:r>
-        <w:t xml:space="preserve"> signs on the wall labeled with musical notes that have arrows in them that point to packet A)</w:t>
-      </w:r>
-    </w:p>
-    <w:p>
-      <w:r>
-        <w:t>-- If manta moves it –</w:t>
-      </w:r>
-    </w:p>
-    <w:p>
-      <w:pPr>
-        <w:pStyle w:val="ListParagraph"/>
-        <w:numPr>
-          <w:ilvl w:val="0"/>
-          <w:numId w:val="5"/>
-        </w:numPr>
-      </w:pPr>
-      <w:r>
-        <w:t>Find 3 green stars to lead you to (Trail or numbers) which room packet B is in.</w:t>
-      </w:r>
-    </w:p>
-    <w:p>
-      <w:pPr>
-        <w:pStyle w:val="ListParagraph"/>
-        <w:numPr>
-          <w:ilvl w:val="0"/>
-          <w:numId w:val="5"/>
-        </w:numPr>
-      </w:pPr>
-      <w:r>
-        <w:t>Build something to amplify the notes! (Takes 3 items. The 2</w:t>
-      </w:r>
-      <w:r>
-        <w:rPr>
-          <w:vertAlign w:val="superscript"/>
-        </w:rPr>
-        <w:t>nd</w:t>
-      </w:r>
-      <w:r>
-        <w:t xml:space="preserve"> # of each item is the room to search)</w:t>
-      </w:r>
-      <w:r>
-        <w:t>. Go to packet C</w:t>
-      </w:r>
-    </w:p>
-    <w:p>
-      <w:pPr>
-        <w:pStyle w:val="ListParagraph"/>
-        <w:numPr>
-          <w:ilvl w:val="0"/>
-          <w:numId w:val="5"/>
-        </w:numPr>
-      </w:pPr>
-      <w:r>
-        <w:t>Somebody is clearly moving it. Get a magician to cast “perceive magic” on location B. (follow the glowing dots to</w:t>
-      </w:r>
-      <w:r>
-        <w:t xml:space="preserve"> the location). Go to packet D</w:t>
-      </w:r>
-      <w:r>
-        <w:t>.</w:t>
-      </w:r>
-    </w:p>
-    <w:p>
-      <w:r>
-        <w:t xml:space="preserve">Manta can move it </w:t>
-      </w:r>
-      <w:r>
-        <w:t>–</w:t>
-      </w:r>
-      <w:r>
-        <w:t xml:space="preserve"> </w:t>
-      </w:r>
-      <w:proofErr w:type="spellStart"/>
-      <w:r>
-        <w:t>Greensheet</w:t>
-      </w:r>
-      <w:proofErr w:type="spellEnd"/>
-      <w:r>
-        <w:t>?</w:t>
-      </w:r>
-    </w:p>
-    <w:p>
-      <w:r>
-        <w:t>Move to B:</w:t>
-      </w:r>
-      <w:r>
-        <w:t xml:space="preserve">  Break the magical lock (decking 4), reestablish (decking 3</w:t>
-      </w:r>
-      <w:r>
-        <w:t xml:space="preserve"> x 2</w:t>
-      </w:r>
-      <w:r>
-        <w:t>)</w:t>
-      </w:r>
-      <w:bookmarkStart w:id="0" w:name="_GoBack"/>
-      <w:bookmarkEnd w:id="0"/>
-    </w:p>
-    <w:p>
-      <w:r>
-        <w:t>Move to C:</w:t>
-      </w:r>
-      <w:r>
-        <w:t xml:space="preserve"> Break the lock (decking 3), reestablish (decking 4 x 2)</w:t>
-      </w:r>
-    </w:p>
-    <w:p>
-      <w:r>
-        <w:t>Move to D:</w:t>
-      </w:r>
-      <w:r>
-        <w:t xml:space="preserve"> Break the lock (decking 2), reestablish (acquire some item decking 5 x2)</w:t>
       </w:r>
     </w:p>
     <w:sectPr>

</xml_diff>